<commit_message>
Padam Input Raja changes in GM 06/10/2020
</commit_message>
<xml_diff>
--- a/TS Jatai Working/Raja Files/Padam Input Raja.docx
+++ b/TS Jatai Working/Raja Files/Padam Input Raja.docx
@@ -40821,6 +40821,147 @@
         </w:rPr>
         <w:sym w:font="Wingdings" w:char="F04A"/>
       </w:r>
+    </w:p>
+    <w:p>
+      <w:pPr>
+        <w:rPr>
+          <w:rFonts w:ascii="Arial" w:hAnsi="Arial" w:cs="Arial"/>
+          <w:color w:val="000000"/>
+          <w:sz w:val="40"/>
+          <w:szCs w:val="40"/>
+          <w:lang w:bidi="ta-IN"/>
+        </w:rPr>
+      </w:pPr>
+      <w:r>
+        <w:rPr>
+          <w:rFonts w:ascii="Arial" w:hAnsi="Arial" w:cs="Arial"/>
+          <w:color w:val="000000"/>
+          <w:sz w:val="40"/>
+          <w:szCs w:val="40"/>
+          <w:lang w:bidi="ta-IN"/>
+        </w:rPr>
+        <w:t xml:space="preserve">2J. idedidA || </w:t>
+      </w:r>
+    </w:p>
+    <w:p>
+      <w:pPr>
+        <w:pBdr>
+          <w:bottom w:val="single" w:sz="6" w:space="1" w:color="auto"/>
+        </w:pBdr>
+        <w:rPr>
+          <w:rFonts w:ascii="Arial" w:hAnsi="Arial" w:cs="Arial"/>
+          <w:color w:val="000000"/>
+          <w:sz w:val="40"/>
+          <w:szCs w:val="40"/>
+          <w:lang w:bidi="ta-IN"/>
+        </w:rPr>
+      </w:pPr>
+      <w:r>
+        <w:rPr>
+          <w:rFonts w:ascii="Arial" w:hAnsi="Arial" w:cs="Arial"/>
+          <w:color w:val="000000"/>
+          <w:sz w:val="40"/>
+          <w:szCs w:val="40"/>
+          <w:lang w:bidi="ta-IN"/>
+        </w:rPr>
+        <w:t xml:space="preserve">3. </w:t>
+      </w:r>
+      <w:proofErr w:type="gramStart"/>
+      <w:r>
+        <w:rPr>
+          <w:rFonts w:ascii="Arial" w:hAnsi="Arial" w:cs="Arial"/>
+          <w:color w:val="000000"/>
+          <w:sz w:val="40"/>
+          <w:szCs w:val="40"/>
+          <w:lang w:bidi="ta-IN"/>
+        </w:rPr>
+        <w:t>etyA</w:t>
+      </w:r>
+      <w:proofErr w:type="gramEnd"/>
+    </w:p>
+    <w:p>
+      <w:pPr>
+        <w:rPr>
+          <w:rFonts w:ascii="Arial" w:hAnsi="Arial" w:cs="Arial"/>
+          <w:color w:val="000000"/>
+          <w:sz w:val="40"/>
+          <w:szCs w:val="40"/>
+          <w:lang w:bidi="ta-IN"/>
+        </w:rPr>
+      </w:pPr>
+      <w:r>
+        <w:rPr>
+          <w:rFonts w:ascii="Arial" w:hAnsi="Arial" w:cs="Arial"/>
+          <w:color w:val="000000"/>
+          <w:sz w:val="40"/>
+          <w:szCs w:val="40"/>
+          <w:lang w:bidi="ta-IN"/>
+        </w:rPr>
+        <w:t xml:space="preserve">3.4.11.1-2 padam - ati# | eqtiq | </w:t>
+      </w:r>
+      <w:proofErr w:type="gramStart"/>
+      <w:r>
+        <w:rPr>
+          <w:rFonts w:ascii="Arial" w:hAnsi="Arial" w:cs="Arial"/>
+          <w:color w:val="000000"/>
+          <w:sz w:val="40"/>
+          <w:szCs w:val="40"/>
+          <w:lang w:bidi="ta-IN"/>
+        </w:rPr>
+        <w:t>reBa#</w:t>
+      </w:r>
+      <w:proofErr w:type="gramEnd"/>
+      <w:r>
+        <w:rPr>
+          <w:rFonts w:ascii="Arial" w:hAnsi="Arial" w:cs="Arial"/>
+          <w:color w:val="000000"/>
+          <w:sz w:val="40"/>
+          <w:szCs w:val="40"/>
+          <w:lang w:bidi="ta-IN"/>
+        </w:rPr>
+        <w:t>nn ||</w:t>
+      </w:r>
+    </w:p>
+    <w:p>
+      <w:pPr>
+        <w:rPr>
+          <w:rFonts w:ascii="Arial" w:hAnsi="Arial" w:cs="Arial"/>
+          <w:color w:val="000000"/>
+          <w:sz w:val="40"/>
+          <w:szCs w:val="40"/>
+          <w:lang w:bidi="ta-IN"/>
+        </w:rPr>
+      </w:pPr>
+      <w:r>
+        <w:rPr>
+          <w:rFonts w:ascii="Arial" w:hAnsi="Arial" w:cs="Arial"/>
+          <w:color w:val="000000"/>
+          <w:sz w:val="40"/>
+          <w:szCs w:val="40"/>
+          <w:lang w:bidi="ta-IN"/>
+        </w:rPr>
+        <w:t>1J. atye#tyeqtyatyatye#ti</w:t>
+      </w:r>
+      <w:r>
+        <w:rPr>
+          <w:rFonts w:ascii="Arial" w:hAnsi="Arial" w:cs="Arial"/>
+          <w:color w:val="000000"/>
+          <w:sz w:val="40"/>
+          <w:szCs w:val="40"/>
+          <w:lang w:bidi="ta-IN"/>
+        </w:rPr>
+        <w:t xml:space="preserve"> </w:t>
+      </w:r>
+      <w:r>
+        <w:rPr>
+          <w:rFonts w:ascii="Arial" w:hAnsi="Arial" w:cs="Arial"/>
+          <w:color w:val="000000"/>
+          <w:sz w:val="40"/>
+          <w:szCs w:val="40"/>
+          <w:lang w:bidi="ta-IN"/>
+        </w:rPr>
+        <w:t>||</w:t>
+      </w:r>
       <w:bookmarkStart w:id="0" w:name="_GoBack"/>
       <w:bookmarkEnd w:id="0"/>
     </w:p>
@@ -40842,60 +40983,39 @@
           <w:szCs w:val="40"/>
           <w:lang w:bidi="ta-IN"/>
         </w:rPr>
-        <w:t xml:space="preserve">2J. idedidA || </w:t>
-      </w:r>
-    </w:p>
-    <w:p>
-      <w:pPr>
-        <w:rPr>
-          <w:rFonts w:ascii="Arial" w:hAnsi="Arial" w:cs="Arial"/>
-          <w:color w:val="000000"/>
-          <w:sz w:val="40"/>
-          <w:szCs w:val="40"/>
-          <w:lang w:bidi="ta-IN"/>
-        </w:rPr>
-      </w:pPr>
-      <w:r>
-        <w:rPr>
-          <w:rFonts w:ascii="Arial" w:hAnsi="Arial" w:cs="Arial"/>
-          <w:color w:val="000000"/>
-          <w:sz w:val="40"/>
-          <w:szCs w:val="40"/>
-          <w:lang w:bidi="ta-IN"/>
-        </w:rPr>
-        <w:t xml:space="preserve">3. </w:t>
-      </w:r>
-      <w:proofErr w:type="gramStart"/>
-      <w:r>
-        <w:rPr>
-          <w:rFonts w:ascii="Arial" w:hAnsi="Arial" w:cs="Arial"/>
-          <w:color w:val="000000"/>
-          <w:sz w:val="40"/>
-          <w:szCs w:val="40"/>
-          <w:lang w:bidi="ta-IN"/>
-        </w:rPr>
-        <w:t>etyA</w:t>
-      </w:r>
-      <w:proofErr w:type="gramEnd"/>
-    </w:p>
-    <w:p>
-      <w:pPr>
-        <w:rPr>
-          <w:rFonts w:ascii="Arial" w:hAnsi="Arial" w:cs="Arial"/>
-          <w:sz w:val="40"/>
-          <w:szCs w:val="40"/>
-        </w:rPr>
-      </w:pPr>
-      <w:r>
-        <w:rPr>
-          <w:rFonts w:ascii="Arial" w:hAnsi="Arial" w:cs="Arial"/>
-          <w:color w:val="000000"/>
-          <w:sz w:val="40"/>
-          <w:szCs w:val="40"/>
-          <w:lang w:bidi="ta-IN"/>
-        </w:rPr>
-        <w:t>------------------------------------------------------------</w:t>
-      </w:r>
+        <w:t>1G. atye#tyeqtyatyatye#tiq reBaqn reBa#n neqtyatya</w:t>
+      </w:r>
+      <w:proofErr w:type="gramStart"/>
+      <w:r>
+        <w:rPr>
+          <w:rFonts w:ascii="Arial" w:hAnsi="Arial" w:cs="Arial"/>
+          <w:color w:val="000000"/>
+          <w:sz w:val="40"/>
+          <w:szCs w:val="40"/>
+          <w:lang w:bidi="ta-IN"/>
+        </w:rPr>
+        <w:t>,tye</w:t>
+      </w:r>
+      <w:proofErr w:type="gramEnd"/>
+      <w:r>
+        <w:rPr>
+          <w:rFonts w:ascii="Arial" w:hAnsi="Arial" w:cs="Arial"/>
+          <w:color w:val="000000"/>
+          <w:sz w:val="40"/>
+          <w:szCs w:val="40"/>
+          <w:lang w:bidi="ta-IN"/>
+        </w:rPr>
+        <w:t>#tiq reBa#nn |</w:t>
+      </w:r>
+    </w:p>
+    <w:p>
+      <w:pPr>
+        <w:rPr>
+          <w:rFonts w:ascii="Arial" w:hAnsi="Arial" w:cs="Arial"/>
+          <w:sz w:val="40"/>
+          <w:szCs w:val="40"/>
+        </w:rPr>
+      </w:pPr>
     </w:p>
     <w:sectPr>
       <w:pgSz w:w="12240" w:h="15840"/>

</xml_diff>

<commit_message>
TS Padam Input related corr, Raja Vowel output 07/10/2020
</commit_message>
<xml_diff>
--- a/TS Jatai Working/Raja Files/Padam Input Raja.docx
+++ b/TS Jatai Working/Raja Files/Padam Input Raja.docx
@@ -41007,15 +41007,6 @@
         </w:rPr>
         <w:t>#tiq reBa#nn |</w:t>
       </w:r>
-    </w:p>
-    <w:p>
-      <w:pPr>
-        <w:rPr>
-          <w:rFonts w:ascii="Arial" w:hAnsi="Arial" w:cs="Arial"/>
-          <w:sz w:val="40"/>
-          <w:szCs w:val="40"/>
-        </w:rPr>
-      </w:pPr>
     </w:p>
     <w:sectPr>
       <w:pgSz w:w="12240" w:h="15840"/>

</xml_diff>